<commit_message>
Chat löschen + Übungs‑Previews + Medien‑Verbesserungen
Chat: Lösch‑Button für eigene Nachrichten sowie Direktor/Lehrer, inkl. Live‑Sync bei DELETE

Übungen: Link‑Anhänge mit Thumbnail‑Preview, Dateiname statt URL, YouTube‑Thumbnails

Medien: In‑App‑Viewer für Dokumente, Chat‑Videos im Vollbild, Preview scrollbar, Chat‑Input scrollt korrekt.
</commit_message>
<xml_diff>
--- a/Vereinus/projektunterlagen/WI_PA_5aWI_Abiva.docx
+++ b/Vereinus/projektunterlagen/WI_PA_5aWI_Abiva.docx
@@ -2,15 +2,1372 @@
 <file path=word/document.xml><?xml version="1.0" encoding="utf-8"?>
 <w:document xmlns:wpc="http://schemas.microsoft.com/office/word/2010/wordprocessingCanvas" xmlns:cx="http://schemas.microsoft.com/office/drawing/2014/chartex" xmlns:cx1="http://schemas.microsoft.com/office/drawing/2015/9/8/chartex" xmlns:cx2="http://schemas.microsoft.com/office/drawing/2015/10/21/chartex" xmlns:cx3="http://schemas.microsoft.com/office/drawing/2016/5/9/chartex" xmlns:cx4="http://schemas.microsoft.com/office/drawing/2016/5/10/chartex" xmlns:cx5="http://schemas.microsoft.com/office/drawing/2016/5/11/chartex" xmlns:cx6="http://schemas.microsoft.com/office/drawing/2016/5/12/chartex" xmlns:cx7="http://schemas.microsoft.com/office/drawing/2016/5/13/chartex" xmlns:cx8="http://schemas.microsoft.com/office/drawing/2016/5/14/chartex" xmlns:mc="http://schemas.openxmlformats.org/markup-compatibility/2006" xmlns:aink="http://schemas.microsoft.com/office/drawing/2016/ink" xmlns:am3d="http://schemas.microsoft.com/office/drawing/2017/model3d" xmlns:o="urn:schemas-microsoft-com:office:office" xmlns:oel="http://schemas.microsoft.com/office/2019/extlst" xmlns:r="http://schemas.openxmlformats.org/officeDocument/2006/relationships" xmlns:m="http://schemas.openxmlformats.org/officeDocument/2006/math" xmlns:v="urn:schemas-microsoft-com:vml" xmlns:wp14="http://schemas.microsoft.com/office/word/2010/wordprocessingDrawing" xmlns:wp="http://schemas.openxmlformats.org/drawingml/2006/wordprocessingDrawing" xmlns:w10="urn:schemas-microsoft-com:office:word" xmlns:w="http://schemas.openxmlformats.org/wordprocessingml/2006/main" xmlns:w14="http://schemas.microsoft.com/office/word/2010/wordml" xmlns:w15="http://schemas.microsoft.com/office/word/2012/wordml" xmlns:w16cex="http://schemas.microsoft.com/office/word/2018/wordml/cex" xmlns:w16cid="http://schemas.microsoft.com/office/word/2016/wordml/cid" xmlns:w16="http://schemas.microsoft.com/office/word/2018/wordml" xmlns:w16du="http://schemas.microsoft.com/office/word/2023/wordml/word16du" xmlns:w16sdtdh="http://schemas.microsoft.com/office/word/2020/wordml/sdtdatahash" xmlns:w16sdtfl="http://schemas.microsoft.com/office/word/2024/wordml/sdtformatlock" xmlns:w16se="http://schemas.microsoft.com/office/word/2015/wordml/symex" xmlns:wpg="http://schemas.microsoft.com/office/word/2010/wordprocessingGroup" xmlns:wpi="http://schemas.microsoft.com/office/word/2010/wordprocessingInk" xmlns:wne="http://schemas.microsoft.com/office/word/2006/wordml" xmlns:wps="http://schemas.microsoft.com/office/word/2010/wordprocessingShape" mc:Ignorable="w14 w15 w16se w16cid w16 w16cex w16sdtdh w16sdtfl w16du wp14">
   <w:body>
-    <w:p/>
+    <w:sdt>
+      <w:sdtPr>
+        <w:id w:val="1707147516"/>
+        <w:docPartObj>
+          <w:docPartGallery w:val="Cover Pages"/>
+          <w:docPartUnique/>
+        </w:docPartObj>
+      </w:sdtPr>
+      <w:sdtContent>
+        <w:p>
+          <w:pPr>
+            <w:ind w:left="4536" w:right="3402" w:hanging="1275"/>
+            <w:jc w:val="both"/>
+          </w:pPr>
+          <w:r>
+            <w:rPr>
+              <w:noProof/>
+            </w:rPr>
+            <w:drawing>
+              <wp:anchor distT="0" distB="0" distL="114300" distR="114300" simplePos="0" relativeHeight="251659264" behindDoc="0" locked="0" layoutInCell="1" allowOverlap="1" wp14:anchorId="7D684F85" wp14:editId="5F6089E6">
+                <wp:simplePos x="0" y="0"/>
+                <wp:positionH relativeFrom="column">
+                  <wp:posOffset>1713865</wp:posOffset>
+                </wp:positionH>
+                <wp:positionV relativeFrom="paragraph">
+                  <wp:posOffset>184785</wp:posOffset>
+                </wp:positionV>
+                <wp:extent cx="2299335" cy="2299335"/>
+                <wp:effectExtent l="0" t="0" r="0" b="0"/>
+                <wp:wrapSquare wrapText="bothSides"/>
+                <wp:docPr id="464228887" name="Grafik 2" descr="Ein Bild, das Text, Schrift, Logo, Symbol enthält.&#10;&#10;KI-generierte Inhalte können fehlerhaft sein."/>
+                <wp:cNvGraphicFramePr>
+                  <a:graphicFrameLocks xmlns:a="http://schemas.openxmlformats.org/drawingml/2006/main" noChangeAspect="1"/>
+                </wp:cNvGraphicFramePr>
+                <a:graphic xmlns:a="http://schemas.openxmlformats.org/drawingml/2006/main">
+                  <a:graphicData uri="http://schemas.openxmlformats.org/drawingml/2006/picture">
+                    <pic:pic xmlns:pic="http://schemas.openxmlformats.org/drawingml/2006/picture">
+                      <pic:nvPicPr>
+                        <pic:cNvPr id="464228887" name="Grafik 2" descr="Ein Bild, das Text, Schrift, Logo, Symbol enthält.&#10;&#10;KI-generierte Inhalte können fehlerhaft sein."/>
+                        <pic:cNvPicPr>
+                          <a:picLocks noChangeAspect="1" noChangeArrowheads="1"/>
+                        </pic:cNvPicPr>
+                      </pic:nvPicPr>
+                      <pic:blipFill>
+                        <a:blip r:embed="rId8" cstate="print">
+                          <a:extLst>
+                            <a:ext uri="{28A0092B-C50C-407E-A947-70E740481C1C}">
+                              <a14:useLocalDpi xmlns:a14="http://schemas.microsoft.com/office/drawing/2010/main" val="0"/>
+                            </a:ext>
+                          </a:extLst>
+                        </a:blip>
+                        <a:srcRect/>
+                        <a:stretch>
+                          <a:fillRect/>
+                        </a:stretch>
+                      </pic:blipFill>
+                      <pic:spPr bwMode="auto">
+                        <a:xfrm>
+                          <a:off x="0" y="0"/>
+                          <a:ext cx="2299335" cy="2299335"/>
+                        </a:xfrm>
+                        <a:prstGeom prst="rect">
+                          <a:avLst/>
+                        </a:prstGeom>
+                        <a:noFill/>
+                        <a:ln>
+                          <a:noFill/>
+                        </a:ln>
+                      </pic:spPr>
+                    </pic:pic>
+                  </a:graphicData>
+                </a:graphic>
+                <wp14:sizeRelH relativeFrom="margin">
+                  <wp14:pctWidth>0</wp14:pctWidth>
+                </wp14:sizeRelH>
+                <wp14:sizeRelV relativeFrom="margin">
+                  <wp14:pctHeight>0</wp14:pctHeight>
+                </wp14:sizeRelV>
+              </wp:anchor>
+            </w:drawing>
+          </w:r>
+          <w:r>
+            <w:rPr>
+              <w:noProof/>
+            </w:rPr>
+            <mc:AlternateContent>
+              <mc:Choice Requires="wps">
+                <w:drawing>
+                  <wp:anchor distT="45720" distB="45720" distL="114300" distR="114300" simplePos="0" relativeHeight="251660288" behindDoc="0" locked="0" layoutInCell="1" allowOverlap="1" wp14:anchorId="346DD131" wp14:editId="358DBAD2">
+                    <wp:simplePos x="0" y="0"/>
+                    <wp:positionH relativeFrom="column">
+                      <wp:posOffset>833755</wp:posOffset>
+                    </wp:positionH>
+                    <wp:positionV relativeFrom="paragraph">
+                      <wp:posOffset>2394585</wp:posOffset>
+                    </wp:positionV>
+                    <wp:extent cx="4000500" cy="828675"/>
+                    <wp:effectExtent l="0" t="3810" r="4445" b="0"/>
+                    <wp:wrapSquare wrapText="bothSides"/>
+                    <wp:docPr id="534541756" name="Textfeld 2"/>
+                    <wp:cNvGraphicFramePr>
+                      <a:graphicFrameLocks xmlns:a="http://schemas.openxmlformats.org/drawingml/2006/main"/>
+                    </wp:cNvGraphicFramePr>
+                    <a:graphic xmlns:a="http://schemas.openxmlformats.org/drawingml/2006/main">
+                      <a:graphicData uri="http://schemas.microsoft.com/office/word/2010/wordprocessingShape">
+                        <wps:wsp>
+                          <wps:cNvSpPr txBox="1">
+                            <a:spLocks noChangeArrowheads="1"/>
+                          </wps:cNvSpPr>
+                          <wps:spPr bwMode="auto">
+                            <a:xfrm>
+                              <a:off x="0" y="0"/>
+                              <a:ext cx="4000500" cy="828675"/>
+                            </a:xfrm>
+                            <a:prstGeom prst="rect">
+                              <a:avLst/>
+                            </a:prstGeom>
+                            <a:solidFill>
+                              <a:srgbClr val="FFFFFF"/>
+                            </a:solidFill>
+                            <a:ln>
+                              <a:noFill/>
+                            </a:ln>
+                            <a:extLst>
+                              <a:ext uri="{91240B29-F687-4F45-9708-019B960494DF}">
+                                <a14:hiddenLine xmlns:a14="http://schemas.microsoft.com/office/drawing/2010/main" w="9525">
+                                  <a:solidFill>
+                                    <a:srgbClr val="000000"/>
+                                  </a:solidFill>
+                                  <a:miter lim="800000"/>
+                                  <a:headEnd/>
+                                  <a:tailEnd/>
+                                </a14:hiddenLine>
+                              </a:ext>
+                            </a:extLst>
+                          </wps:spPr>
+                          <wps:txbx>
+                            <w:txbxContent>
+                              <w:p>
+                                <w:pPr>
+                                  <w:jc w:val="center"/>
+                                  <w:rPr>
+                                    <w:rFonts w:ascii="Arial" w:hAnsi="Arial" w:cs="Arial"/>
+                                  </w:rPr>
+                                </w:pPr>
+                                <w:r>
+                                  <w:rPr>
+                                    <w:rFonts w:ascii="Arial" w:hAnsi="Arial" w:cs="Arial"/>
+                                    <w:sz w:val="32"/>
+                                    <w:szCs w:val="32"/>
+                                  </w:rPr>
+                                  <w:t>HTL Dornbirn</w:t>
+                                </w:r>
+                                <w:r>
+                                  <w:rPr>
+                                    <w:rFonts w:ascii="Arial" w:hAnsi="Arial" w:cs="Arial"/>
+                                  </w:rPr>
+                                  <w:br/>
+                                </w:r>
+                                <w:r>
+                                  <w:rPr>
+                                    <w:rFonts w:ascii="Arial" w:hAnsi="Arial" w:cs="Arial"/>
+                                    <w:b/>
+                                    <w:bCs/>
+                                  </w:rPr>
+                                  <w:t>Höhere Lehranstalt für Wirtschaftsingenieurwesen</w:t>
+                                </w:r>
+                                <w:r>
+                                  <w:rPr>
+                                    <w:rFonts w:ascii="Arial" w:hAnsi="Arial" w:cs="Arial"/>
+                                  </w:rPr>
+                                  <w:br/>
+                                  <w:t>Ausbildungsschwerpunkt Betriebsinformatik</w:t>
+                                </w:r>
+                              </w:p>
+                            </w:txbxContent>
+                          </wps:txbx>
+                          <wps:bodyPr rot="0" vert="horz" wrap="square" lIns="91440" tIns="45720" rIns="91440" bIns="45720" anchor="t" anchorCtr="0" upright="1">
+                            <a:spAutoFit/>
+                          </wps:bodyPr>
+                        </wps:wsp>
+                      </a:graphicData>
+                    </a:graphic>
+                    <wp14:sizeRelH relativeFrom="margin">
+                      <wp14:pctWidth>0</wp14:pctWidth>
+                    </wp14:sizeRelH>
+                    <wp14:sizeRelV relativeFrom="margin">
+                      <wp14:pctHeight>20000</wp14:pctHeight>
+                    </wp14:sizeRelV>
+                  </wp:anchor>
+                </w:drawing>
+              </mc:Choice>
+              <mc:Fallback>
+                <w:pict>
+                  <v:shapetype w14:anchorId="346DD131" id="_x0000_t202" coordsize="21600,21600" o:spt="202" path="m,l,21600r21600,l21600,xe">
+                    <v:stroke joinstyle="miter"/>
+                    <v:path gradientshapeok="t" o:connecttype="rect"/>
+                  </v:shapetype>
+                  <v:shape id="Textfeld 2" o:spid="_x0000_s1026" type="#_x0000_t202" style="position:absolute;left:0;text-align:left;margin-left:65.65pt;margin-top:188.55pt;width:315pt;height:65.25pt;z-index:251660288;visibility:visible;mso-wrap-style:square;mso-width-percent:0;mso-height-percent:200;mso-wrap-distance-left:9pt;mso-wrap-distance-top:3.6pt;mso-wrap-distance-right:9pt;mso-wrap-distance-bottom:3.6pt;mso-position-horizontal:absolute;mso-position-horizontal-relative:text;mso-position-vertical:absolute;mso-position-vertical-relative:text;mso-width-percent:0;mso-height-percent:200;mso-width-relative:margin;mso-height-relative:margin;v-text-anchor:top" o:gfxdata="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" stroked="f">
+                    <v:textbox style="mso-fit-shape-to-text:t">
+                      <w:txbxContent>
+                        <w:p>
+                          <w:pPr>
+                            <w:jc w:val="center"/>
+                            <w:rPr>
+                              <w:rFonts w:ascii="Arial" w:hAnsi="Arial" w:cs="Arial"/>
+                            </w:rPr>
+                          </w:pPr>
+                          <w:r>
+                            <w:rPr>
+                              <w:rFonts w:ascii="Arial" w:hAnsi="Arial" w:cs="Arial"/>
+                              <w:sz w:val="32"/>
+                              <w:szCs w:val="32"/>
+                            </w:rPr>
+                            <w:t>HTL Dornbirn</w:t>
+                          </w:r>
+                          <w:r>
+                            <w:rPr>
+                              <w:rFonts w:ascii="Arial" w:hAnsi="Arial" w:cs="Arial"/>
+                            </w:rPr>
+                            <w:br/>
+                          </w:r>
+                          <w:r>
+                            <w:rPr>
+                              <w:rFonts w:ascii="Arial" w:hAnsi="Arial" w:cs="Arial"/>
+                              <w:b/>
+                              <w:bCs/>
+                            </w:rPr>
+                            <w:t>Höhere Lehranstalt für Wirtschaftsingenieurwesen</w:t>
+                          </w:r>
+                          <w:r>
+                            <w:rPr>
+                              <w:rFonts w:ascii="Arial" w:hAnsi="Arial" w:cs="Arial"/>
+                            </w:rPr>
+                            <w:br/>
+                            <w:t>Ausbildungsschwerpunkt Betriebsinformatik</w:t>
+                          </w:r>
+                        </w:p>
+                      </w:txbxContent>
+                    </v:textbox>
+                    <w10:wrap type="square"/>
+                  </v:shape>
+                </w:pict>
+              </mc:Fallback>
+            </mc:AlternateContent>
+          </w:r>
+          <w:r>
+            <w:rPr>
+              <w:noProof/>
+            </w:rPr>
+            <mc:AlternateContent>
+              <mc:Choice Requires="wps">
+                <w:drawing>
+                  <wp:anchor distT="45720" distB="45720" distL="114300" distR="114300" simplePos="0" relativeHeight="251661312" behindDoc="0" locked="0" layoutInCell="1" allowOverlap="1" wp14:anchorId="73FF1EA3" wp14:editId="1C11D61D">
+                    <wp:simplePos x="0" y="0"/>
+                    <wp:positionH relativeFrom="column">
+                      <wp:posOffset>34925</wp:posOffset>
+                    </wp:positionH>
+                    <wp:positionV relativeFrom="paragraph">
+                      <wp:posOffset>3784600</wp:posOffset>
+                    </wp:positionV>
+                    <wp:extent cx="5680075" cy="1867535"/>
+                    <wp:effectExtent l="0" t="3175" r="0" b="0"/>
+                    <wp:wrapSquare wrapText="bothSides"/>
+                    <wp:docPr id="4993112" name="Textfeld 1"/>
+                    <wp:cNvGraphicFramePr>
+                      <a:graphicFrameLocks xmlns:a="http://schemas.openxmlformats.org/drawingml/2006/main"/>
+                    </wp:cNvGraphicFramePr>
+                    <a:graphic xmlns:a="http://schemas.openxmlformats.org/drawingml/2006/main">
+                      <a:graphicData uri="http://schemas.microsoft.com/office/word/2010/wordprocessingShape">
+                        <wps:wsp>
+                          <wps:cNvSpPr txBox="1">
+                            <a:spLocks noChangeArrowheads="1"/>
+                          </wps:cNvSpPr>
+                          <wps:spPr bwMode="auto">
+                            <a:xfrm>
+                              <a:off x="0" y="0"/>
+                              <a:ext cx="5680075" cy="1867535"/>
+                            </a:xfrm>
+                            <a:prstGeom prst="rect">
+                              <a:avLst/>
+                            </a:prstGeom>
+                            <a:solidFill>
+                              <a:srgbClr val="FFFFFF"/>
+                            </a:solidFill>
+                            <a:ln>
+                              <a:noFill/>
+                            </a:ln>
+                            <a:extLst>
+                              <a:ext uri="{91240B29-F687-4F45-9708-019B960494DF}">
+                                <a14:hiddenLine xmlns:a14="http://schemas.microsoft.com/office/drawing/2010/main" w="9525">
+                                  <a:solidFill>
+                                    <a:srgbClr val="000000"/>
+                                  </a:solidFill>
+                                  <a:miter lim="800000"/>
+                                  <a:headEnd/>
+                                  <a:tailEnd/>
+                                </a14:hiddenLine>
+                              </a:ext>
+                            </a:extLst>
+                          </wps:spPr>
+                          <wps:txbx>
+                            <w:txbxContent>
+                              <w:p>
+                                <w:pPr>
+                                  <w:tabs>
+                                    <w:tab w:val="left" w:pos="3960"/>
+                                    <w:tab w:val="left" w:pos="4320"/>
+                                  </w:tabs>
+                                  <w:jc w:val="center"/>
+                                  <w:rPr>
+                                    <w:rFonts w:ascii="Arial" w:hAnsi="Arial" w:cs="Arial"/>
+                                    <w:sz w:val="48"/>
+                                    <w:szCs w:val="48"/>
+                                  </w:rPr>
+                                </w:pPr>
+                                <w:r>
+                                  <w:rPr>
+                                    <w:rFonts w:ascii="Arial" w:hAnsi="Arial" w:cs="Arial"/>
+                                    <w:b/>
+                                    <w:bCs/>
+                                    <w:sz w:val="56"/>
+                                    <w:szCs w:val="56"/>
+                                  </w:rPr>
+                                  <w:t>Projektarbeit</w:t>
+                                </w:r>
+                                <w:r>
+                                  <w:rPr>
+                                    <w:rFonts w:ascii="Arial" w:hAnsi="Arial" w:cs="Arial"/>
+                                    <w:sz w:val="56"/>
+                                    <w:szCs w:val="56"/>
+                                  </w:rPr>
+                                  <w:br/>
+                                </w:r>
+                                <w:proofErr w:type="spellStart"/>
+                                <w:r>
+                                  <w:rPr>
+                                    <w:rFonts w:ascii="Arial" w:hAnsi="Arial" w:cs="Arial"/>
+                                    <w:sz w:val="48"/>
+                                    <w:szCs w:val="48"/>
+                                  </w:rPr>
+                                  <w:t>Vereinus</w:t>
+                                </w:r>
+                                <w:proofErr w:type="spellEnd"/>
+                                <w:r>
+                                  <w:rPr>
+                                    <w:rFonts w:ascii="Arial" w:hAnsi="Arial" w:cs="Arial"/>
+                                    <w:sz w:val="48"/>
+                                    <w:szCs w:val="48"/>
+                                  </w:rPr>
+                                  <w:t>: App für Vereine</w:t>
+                                </w:r>
+                              </w:p>
+                            </w:txbxContent>
+                          </wps:txbx>
+                          <wps:bodyPr rot="0" vert="horz" wrap="square" lIns="91440" tIns="45720" rIns="91440" bIns="45720" anchor="t" anchorCtr="0" upright="1">
+                            <a:noAutofit/>
+                          </wps:bodyPr>
+                        </wps:wsp>
+                      </a:graphicData>
+                    </a:graphic>
+                    <wp14:sizeRelH relativeFrom="margin">
+                      <wp14:pctWidth>0</wp14:pctWidth>
+                    </wp14:sizeRelH>
+                    <wp14:sizeRelV relativeFrom="margin">
+                      <wp14:pctHeight>0</wp14:pctHeight>
+                    </wp14:sizeRelV>
+                  </wp:anchor>
+                </w:drawing>
+              </mc:Choice>
+              <mc:Fallback>
+                <w:pict>
+                  <v:shape w14:anchorId="73FF1EA3" id="Textfeld 1" o:spid="_x0000_s1027" type="#_x0000_t202" style="position:absolute;left:0;text-align:left;margin-left:2.75pt;margin-top:298pt;width:447.25pt;height:147.05pt;z-index:251661312;visibility:visible;mso-wrap-style:square;mso-width-percent:0;mso-height-percent:0;mso-wrap-distance-left:9pt;mso-wrap-distance-top:3.6pt;mso-wrap-distance-right:9pt;mso-wrap-distance-bottom:3.6pt;mso-position-horizontal:absolute;mso-position-horizontal-relative:text;mso-position-vertical:absolute;mso-position-vertical-relative:text;mso-width-percent:0;mso-height-percent:0;mso-width-relative:margin;mso-height-relative:margin;v-text-anchor:top" o:gfxdata="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" stroked="f">
+                    <v:textbox>
+                      <w:txbxContent>
+                        <w:p>
+                          <w:pPr>
+                            <w:tabs>
+                              <w:tab w:val="left" w:pos="3960"/>
+                              <w:tab w:val="left" w:pos="4320"/>
+                            </w:tabs>
+                            <w:jc w:val="center"/>
+                            <w:rPr>
+                              <w:rFonts w:ascii="Arial" w:hAnsi="Arial" w:cs="Arial"/>
+                              <w:sz w:val="48"/>
+                              <w:szCs w:val="48"/>
+                            </w:rPr>
+                          </w:pPr>
+                          <w:r>
+                            <w:rPr>
+                              <w:rFonts w:ascii="Arial" w:hAnsi="Arial" w:cs="Arial"/>
+                              <w:b/>
+                              <w:bCs/>
+                              <w:sz w:val="56"/>
+                              <w:szCs w:val="56"/>
+                            </w:rPr>
+                            <w:t>Projektarbeit</w:t>
+                          </w:r>
+                          <w:r>
+                            <w:rPr>
+                              <w:rFonts w:ascii="Arial" w:hAnsi="Arial" w:cs="Arial"/>
+                              <w:sz w:val="56"/>
+                              <w:szCs w:val="56"/>
+                            </w:rPr>
+                            <w:br/>
+                          </w:r>
+                          <w:proofErr w:type="spellStart"/>
+                          <w:r>
+                            <w:rPr>
+                              <w:rFonts w:ascii="Arial" w:hAnsi="Arial" w:cs="Arial"/>
+                              <w:sz w:val="48"/>
+                              <w:szCs w:val="48"/>
+                            </w:rPr>
+                            <w:t>Vereinus</w:t>
+                          </w:r>
+                          <w:proofErr w:type="spellEnd"/>
+                          <w:r>
+                            <w:rPr>
+                              <w:rFonts w:ascii="Arial" w:hAnsi="Arial" w:cs="Arial"/>
+                              <w:sz w:val="48"/>
+                              <w:szCs w:val="48"/>
+                            </w:rPr>
+                            <w:t>: App für Vereine</w:t>
+                          </w:r>
+                        </w:p>
+                      </w:txbxContent>
+                    </v:textbox>
+                    <w10:wrap type="square"/>
+                  </v:shape>
+                </w:pict>
+              </mc:Fallback>
+            </mc:AlternateContent>
+          </w:r>
+        </w:p>
+        <w:p>
+          <w:r>
+            <w:rPr>
+              <w:noProof/>
+            </w:rPr>
+            <mc:AlternateContent>
+              <mc:Choice Requires="wps">
+                <w:drawing>
+                  <wp:anchor distT="45720" distB="45720" distL="114300" distR="114300" simplePos="0" relativeHeight="251662336" behindDoc="0" locked="0" layoutInCell="1" allowOverlap="1" wp14:anchorId="0C4B00E4" wp14:editId="7DA976F5">
+                    <wp:simplePos x="0" y="0"/>
+                    <wp:positionH relativeFrom="column">
+                      <wp:posOffset>31750</wp:posOffset>
+                    </wp:positionH>
+                    <wp:positionV relativeFrom="paragraph">
+                      <wp:posOffset>6913245</wp:posOffset>
+                    </wp:positionV>
+                    <wp:extent cx="3056255" cy="1257300"/>
+                    <wp:effectExtent l="0" t="0" r="0" b="0"/>
+                    <wp:wrapSquare wrapText="bothSides"/>
+                    <wp:docPr id="848987421" name="Textfeld 3"/>
+                    <wp:cNvGraphicFramePr>
+                      <a:graphicFrameLocks xmlns:a="http://schemas.openxmlformats.org/drawingml/2006/main"/>
+                    </wp:cNvGraphicFramePr>
+                    <a:graphic xmlns:a="http://schemas.openxmlformats.org/drawingml/2006/main">
+                      <a:graphicData uri="http://schemas.microsoft.com/office/word/2010/wordprocessingShape">
+                        <wps:wsp>
+                          <wps:cNvSpPr txBox="1">
+                            <a:spLocks noChangeArrowheads="1"/>
+                          </wps:cNvSpPr>
+                          <wps:spPr bwMode="auto">
+                            <a:xfrm>
+                              <a:off x="0" y="0"/>
+                              <a:ext cx="3056255" cy="1257300"/>
+                            </a:xfrm>
+                            <a:prstGeom prst="rect">
+                              <a:avLst/>
+                            </a:prstGeom>
+                            <a:solidFill>
+                              <a:srgbClr val="FFFFFF"/>
+                            </a:solidFill>
+                            <a:ln>
+                              <a:noFill/>
+                            </a:ln>
+                            <a:extLst>
+                              <a:ext uri="{91240B29-F687-4F45-9708-019B960494DF}">
+                                <a14:hiddenLine xmlns:a14="http://schemas.microsoft.com/office/drawing/2010/main" w="9525">
+                                  <a:solidFill>
+                                    <a:srgbClr val="000000"/>
+                                  </a:solidFill>
+                                  <a:miter lim="800000"/>
+                                  <a:headEnd/>
+                                  <a:tailEnd/>
+                                </a14:hiddenLine>
+                              </a:ext>
+                            </a:extLst>
+                          </wps:spPr>
+                          <wps:txbx>
+                            <w:txbxContent>
+                              <w:p>
+                                <w:pPr>
+                                  <w:tabs>
+                                    <w:tab w:val="left" w:pos="3960"/>
+                                    <w:tab w:val="left" w:pos="4320"/>
+                                  </w:tabs>
+                                  <w:rPr>
+                                    <w:rFonts w:ascii="Calibri" w:hAnsi="Calibri" w:cs="Calibri"/>
+                                    <w:b/>
+                                    <w:bCs/>
+                                    <w:sz w:val="24"/>
+                                    <w:szCs w:val="24"/>
+                                  </w:rPr>
+                                </w:pPr>
+                                <w:r>
+                                  <w:rPr>
+                                    <w:rFonts w:ascii="Calibri" w:hAnsi="Calibri" w:cs="Calibri"/>
+                                    <w:b/>
+                                    <w:bCs/>
+                                    <w:sz w:val="24"/>
+                                    <w:szCs w:val="24"/>
+                                  </w:rPr>
+                                  <w:t>Ausgeführt im Schuljahr 2025/2026 von:</w:t>
+                                </w:r>
+                              </w:p>
+                              <w:p>
+                                <w:pPr>
+                                  <w:tabs>
+                                    <w:tab w:val="left" w:pos="3960"/>
+                                    <w:tab w:val="left" w:pos="4320"/>
+                                  </w:tabs>
+                                  <w:rPr>
+                                    <w:rFonts w:ascii="Calibri" w:hAnsi="Calibri" w:cs="Calibri"/>
+                                    <w:b/>
+                                    <w:bCs/>
+                                    <w:sz w:val="24"/>
+                                    <w:szCs w:val="24"/>
+                                  </w:rPr>
+                                </w:pPr>
+                              </w:p>
+                              <w:p>
+                                <w:pPr>
+                                  <w:tabs>
+                                    <w:tab w:val="left" w:pos="3960"/>
+                                    <w:tab w:val="left" w:pos="4320"/>
+                                  </w:tabs>
+                                  <w:rPr>
+                                    <w:rFonts w:ascii="Calibri" w:hAnsi="Calibri" w:cs="Calibri"/>
+                                    <w:b/>
+                                    <w:bCs/>
+                                    <w:lang w:val="en-US"/>
+                                  </w:rPr>
+                                </w:pPr>
+                                <w:r>
+                                  <w:rPr>
+                                    <w:rFonts w:ascii="Calibri" w:hAnsi="Calibri" w:cs="Calibri"/>
+                                    <w:b/>
+                                    <w:bCs/>
+                                    <w:sz w:val="24"/>
+                                    <w:szCs w:val="24"/>
+                                    <w:lang w:val="en-US"/>
+                                  </w:rPr>
+                                  <w:t xml:space="preserve">Wayne Vincent Abiva          </w:t>
+                                </w:r>
+                                <w:r>
+                                  <w:rPr>
+                                    <w:rFonts w:ascii="Calibri" w:hAnsi="Calibri" w:cs="Calibri"/>
+                                    <w:b/>
+                                    <w:bCs/>
+                                    <w:lang w:val="en-US"/>
+                                  </w:rPr>
+                                  <w:t xml:space="preserve">                    5aWI</w:t>
+                                </w:r>
+                              </w:p>
+                            </w:txbxContent>
+                          </wps:txbx>
+                          <wps:bodyPr rot="0" vert="horz" wrap="square" lIns="91440" tIns="45720" rIns="91440" bIns="45720" anchor="t" anchorCtr="0" upright="1">
+                            <a:noAutofit/>
+                          </wps:bodyPr>
+                        </wps:wsp>
+                      </a:graphicData>
+                    </a:graphic>
+                    <wp14:sizeRelH relativeFrom="margin">
+                      <wp14:pctWidth>0</wp14:pctWidth>
+                    </wp14:sizeRelH>
+                    <wp14:sizeRelV relativeFrom="margin">
+                      <wp14:pctHeight>0</wp14:pctHeight>
+                    </wp14:sizeRelV>
+                  </wp:anchor>
+                </w:drawing>
+              </mc:Choice>
+              <mc:Fallback>
+                <w:pict>
+                  <v:shape w14:anchorId="0C4B00E4" id="Textfeld 3" o:spid="_x0000_s1028" type="#_x0000_t202" style="position:absolute;margin-left:2.5pt;margin-top:544.35pt;width:240.65pt;height:99pt;z-index:251662336;visibility:visible;mso-wrap-style:square;mso-width-percent:0;mso-height-percent:0;mso-wrap-distance-left:9pt;mso-wrap-distance-top:3.6pt;mso-wrap-distance-right:9pt;mso-wrap-distance-bottom:3.6pt;mso-position-horizontal:absolute;mso-position-horizontal-relative:text;mso-position-vertical:absolute;mso-position-vertical-relative:text;mso-width-percent:0;mso-height-percent:0;mso-width-relative:margin;mso-height-relative:margin;v-text-anchor:top" o:gfxdata="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" stroked="f">
+                    <v:textbox>
+                      <w:txbxContent>
+                        <w:p>
+                          <w:pPr>
+                            <w:tabs>
+                              <w:tab w:val="left" w:pos="3960"/>
+                              <w:tab w:val="left" w:pos="4320"/>
+                            </w:tabs>
+                            <w:rPr>
+                              <w:rFonts w:ascii="Calibri" w:hAnsi="Calibri" w:cs="Calibri"/>
+                              <w:b/>
+                              <w:bCs/>
+                              <w:sz w:val="24"/>
+                              <w:szCs w:val="24"/>
+                            </w:rPr>
+                          </w:pPr>
+                          <w:r>
+                            <w:rPr>
+                              <w:rFonts w:ascii="Calibri" w:hAnsi="Calibri" w:cs="Calibri"/>
+                              <w:b/>
+                              <w:bCs/>
+                              <w:sz w:val="24"/>
+                              <w:szCs w:val="24"/>
+                            </w:rPr>
+                            <w:t>Ausgeführt im Schuljahr 2025/2026 von:</w:t>
+                          </w:r>
+                        </w:p>
+                        <w:p>
+                          <w:pPr>
+                            <w:tabs>
+                              <w:tab w:val="left" w:pos="3960"/>
+                              <w:tab w:val="left" w:pos="4320"/>
+                            </w:tabs>
+                            <w:rPr>
+                              <w:rFonts w:ascii="Calibri" w:hAnsi="Calibri" w:cs="Calibri"/>
+                              <w:b/>
+                              <w:bCs/>
+                              <w:sz w:val="24"/>
+                              <w:szCs w:val="24"/>
+                            </w:rPr>
+                          </w:pPr>
+                        </w:p>
+                        <w:p>
+                          <w:pPr>
+                            <w:tabs>
+                              <w:tab w:val="left" w:pos="3960"/>
+                              <w:tab w:val="left" w:pos="4320"/>
+                            </w:tabs>
+                            <w:rPr>
+                              <w:rFonts w:ascii="Calibri" w:hAnsi="Calibri" w:cs="Calibri"/>
+                              <w:b/>
+                              <w:bCs/>
+                              <w:lang w:val="en-US"/>
+                            </w:rPr>
+                          </w:pPr>
+                          <w:r>
+                            <w:rPr>
+                              <w:rFonts w:ascii="Calibri" w:hAnsi="Calibri" w:cs="Calibri"/>
+                              <w:b/>
+                              <w:bCs/>
+                              <w:sz w:val="24"/>
+                              <w:szCs w:val="24"/>
+                              <w:lang w:val="en-US"/>
+                            </w:rPr>
+                            <w:t xml:space="preserve">Wayne Vincent Abiva          </w:t>
+                          </w:r>
+                          <w:r>
+                            <w:rPr>
+                              <w:rFonts w:ascii="Calibri" w:hAnsi="Calibri" w:cs="Calibri"/>
+                              <w:b/>
+                              <w:bCs/>
+                              <w:lang w:val="en-US"/>
+                            </w:rPr>
+                            <w:t xml:space="preserve">                    5aWI</w:t>
+                          </w:r>
+                        </w:p>
+                      </w:txbxContent>
+                    </v:textbox>
+                    <w10:wrap type="square"/>
+                  </v:shape>
+                </w:pict>
+              </mc:Fallback>
+            </mc:AlternateContent>
+          </w:r>
+          <w:r>
+            <w:br w:type="page"/>
+          </w:r>
+        </w:p>
+      </w:sdtContent>
+    </w:sdt>
+    <w:sdt>
+      <w:sdtPr>
+        <w:rPr>
+          <w:lang w:val="de-DE"/>
+        </w:rPr>
+        <w:id w:val="1046330215"/>
+        <w:docPartObj>
+          <w:docPartGallery w:val="Table of Contents"/>
+          <w:docPartUnique/>
+        </w:docPartObj>
+      </w:sdtPr>
+      <w:sdtEndPr>
+        <w:rPr>
+          <w:rFonts w:ascii="Roboto" w:eastAsiaTheme="minorHAnsi" w:hAnsi="Roboto" w:cstheme="minorBidi"/>
+          <w:b/>
+          <w:bCs/>
+          <w:color w:val="auto"/>
+          <w:sz w:val="22"/>
+          <w:szCs w:val="22"/>
+          <w:lang w:eastAsia="en-US"/>
+        </w:rPr>
+      </w:sdtEndPr>
+      <w:sdtContent>
+        <w:p>
+          <w:pPr>
+            <w:pStyle w:val="Inhaltsverzeichnisberschrift"/>
+            <w:rPr>
+              <w:rFonts w:ascii="Roboto" w:hAnsi="Roboto"/>
+              <w:color w:val="000000" w:themeColor="text1"/>
+            </w:rPr>
+          </w:pPr>
+          <w:r>
+            <w:rPr>
+              <w:rFonts w:ascii="Roboto" w:hAnsi="Roboto"/>
+              <w:color w:val="000000" w:themeColor="text1"/>
+              <w:lang w:val="de-DE"/>
+            </w:rPr>
+            <w:t>Inhaltsverzeichnis</w:t>
+          </w:r>
+        </w:p>
+        <w:p>
+          <w:pPr>
+            <w:rPr>
+              <w:rFonts w:ascii="Roboto" w:hAnsi="Roboto"/>
+            </w:rPr>
+          </w:pPr>
+          <w:r>
+            <w:rPr>
+              <w:rFonts w:ascii="Roboto" w:hAnsi="Roboto"/>
+            </w:rPr>
+            <w:fldChar w:fldCharType="begin"/>
+          </w:r>
+          <w:r>
+            <w:rPr>
+              <w:rFonts w:ascii="Roboto" w:hAnsi="Roboto"/>
+            </w:rPr>
+            <w:instrText xml:space="preserve"> TOC \o "1-3" \h \z \u </w:instrText>
+          </w:r>
+          <w:r>
+            <w:rPr>
+              <w:rFonts w:ascii="Roboto" w:hAnsi="Roboto"/>
+            </w:rPr>
+            <w:fldChar w:fldCharType="separate"/>
+          </w:r>
+          <w:r>
+            <w:rPr>
+              <w:rFonts w:ascii="Roboto" w:hAnsi="Roboto"/>
+              <w:b/>
+              <w:bCs/>
+              <w:noProof/>
+              <w:lang w:val="de-DE"/>
+            </w:rPr>
+            <w:t>Es wurden keine Einträge für das Inhaltsverzeichnis gefunden.</w:t>
+          </w:r>
+          <w:r>
+            <w:rPr>
+              <w:rFonts w:ascii="Roboto" w:hAnsi="Roboto"/>
+              <w:b/>
+              <w:bCs/>
+              <w:lang w:val="de-DE"/>
+            </w:rPr>
+            <w:fldChar w:fldCharType="end"/>
+          </w:r>
+        </w:p>
+      </w:sdtContent>
+    </w:sdt>
+    <w:p>
+      <w:pPr>
+        <w:rPr>
+          <w:rFonts w:ascii="Roboto" w:hAnsi="Roboto"/>
+        </w:rPr>
+      </w:pPr>
+    </w:p>
+    <w:p>
+      <w:pPr>
+        <w:rPr>
+          <w:rFonts w:ascii="Roboto" w:hAnsi="Roboto"/>
+        </w:rPr>
+      </w:pPr>
+      <w:r>
+        <w:rPr>
+          <w:rFonts w:ascii="Roboto" w:hAnsi="Roboto"/>
+        </w:rPr>
+        <w:br w:type="page"/>
+      </w:r>
+    </w:p>
+    <w:p>
+      <w:pPr>
+        <w:pStyle w:val="berschrift1"/>
+        <w:ind w:left="720"/>
+        <w:rPr>
+          <w:rFonts w:ascii="Roboto" w:hAnsi="Roboto"/>
+          <w:color w:val="000000" w:themeColor="text1"/>
+          <w:sz w:val="28"/>
+          <w:szCs w:val="28"/>
+        </w:rPr>
+      </w:pPr>
+      <w:r>
+        <w:rPr>
+          <w:rFonts w:ascii="Roboto" w:hAnsi="Roboto"/>
+          <w:color w:val="000000" w:themeColor="text1"/>
+          <w:sz w:val="28"/>
+          <w:szCs w:val="28"/>
+        </w:rPr>
+        <w:lastRenderedPageBreak/>
+        <w:t>Impressum</w:t>
+      </w:r>
+    </w:p>
+    <w:p>
+      <w:pPr>
+        <w:pStyle w:val="berschrift1"/>
+        <w:numPr>
+          <w:ilvl w:val="0"/>
+          <w:numId w:val="1"/>
+        </w:numPr>
+        <w:rPr>
+          <w:rFonts w:ascii="Roboto" w:hAnsi="Roboto"/>
+          <w:color w:val="000000" w:themeColor="text1"/>
+          <w:sz w:val="28"/>
+          <w:szCs w:val="28"/>
+        </w:rPr>
+      </w:pPr>
+      <w:r>
+        <w:rPr>
+          <w:rFonts w:ascii="Roboto" w:hAnsi="Roboto"/>
+          <w:color w:val="000000" w:themeColor="text1"/>
+          <w:sz w:val="28"/>
+          <w:szCs w:val="28"/>
+        </w:rPr>
+        <w:t>Projekt</w:t>
+      </w:r>
+      <w:r>
+        <w:rPr>
+          <w:rFonts w:ascii="Roboto" w:hAnsi="Roboto"/>
+          <w:color w:val="000000" w:themeColor="text1"/>
+          <w:sz w:val="28"/>
+          <w:szCs w:val="28"/>
+        </w:rPr>
+        <w:t>management</w:t>
+      </w:r>
+    </w:p>
+    <w:p>
+      <w:pPr>
+        <w:pStyle w:val="berschrift2"/>
+        <w:numPr>
+          <w:ilvl w:val="1"/>
+          <w:numId w:val="1"/>
+        </w:numPr>
+        <w:rPr>
+          <w:rFonts w:ascii="Roboto" w:hAnsi="Roboto"/>
+          <w:color w:val="000000" w:themeColor="text1"/>
+          <w:sz w:val="28"/>
+          <w:szCs w:val="28"/>
+        </w:rPr>
+      </w:pPr>
+      <w:r>
+        <w:rPr>
+          <w:rFonts w:ascii="Roboto" w:hAnsi="Roboto"/>
+          <w:color w:val="000000" w:themeColor="text1"/>
+          <w:sz w:val="28"/>
+          <w:szCs w:val="28"/>
+        </w:rPr>
+        <w:t>Projektauftrag</w:t>
+      </w:r>
+    </w:p>
+    <w:p>
+      <w:pPr>
+        <w:pStyle w:val="berschrift2"/>
+        <w:numPr>
+          <w:ilvl w:val="1"/>
+          <w:numId w:val="1"/>
+        </w:numPr>
+        <w:rPr>
+          <w:rFonts w:ascii="Roboto" w:hAnsi="Roboto"/>
+          <w:sz w:val="28"/>
+          <w:szCs w:val="28"/>
+        </w:rPr>
+      </w:pPr>
+      <w:r>
+        <w:rPr>
+          <w:rFonts w:ascii="Roboto" w:hAnsi="Roboto"/>
+          <w:sz w:val="28"/>
+          <w:szCs w:val="28"/>
+        </w:rPr>
+        <w:t>Objektstrukturplan</w:t>
+      </w:r>
+    </w:p>
+    <w:p>
+      <w:pPr>
+        <w:pStyle w:val="berschrift2"/>
+        <w:numPr>
+          <w:ilvl w:val="1"/>
+          <w:numId w:val="1"/>
+        </w:numPr>
+        <w:rPr>
+          <w:rFonts w:ascii="Roboto" w:hAnsi="Roboto"/>
+          <w:sz w:val="28"/>
+          <w:szCs w:val="28"/>
+        </w:rPr>
+      </w:pPr>
+      <w:r>
+        <w:rPr>
+          <w:rFonts w:ascii="Roboto" w:hAnsi="Roboto"/>
+          <w:sz w:val="28"/>
+          <w:szCs w:val="28"/>
+        </w:rPr>
+        <w:t>Projektstrukturplan</w:t>
+      </w:r>
+    </w:p>
+    <w:p>
+      <w:pPr>
+        <w:pStyle w:val="berschrift1"/>
+        <w:numPr>
+          <w:ilvl w:val="0"/>
+          <w:numId w:val="1"/>
+        </w:numPr>
+        <w:rPr>
+          <w:rFonts w:ascii="Roboto" w:hAnsi="Roboto"/>
+          <w:sz w:val="28"/>
+          <w:szCs w:val="28"/>
+        </w:rPr>
+      </w:pPr>
+      <w:r>
+        <w:rPr>
+          <w:rFonts w:ascii="Roboto" w:hAnsi="Roboto"/>
+          <w:sz w:val="28"/>
+          <w:szCs w:val="28"/>
+        </w:rPr>
+        <w:t>Konzept</w:t>
+      </w:r>
+    </w:p>
+    <w:p>
+      <w:pPr>
+        <w:pStyle w:val="berschrift1"/>
+        <w:numPr>
+          <w:ilvl w:val="0"/>
+          <w:numId w:val="1"/>
+        </w:numPr>
+        <w:rPr>
+          <w:rFonts w:ascii="Roboto" w:hAnsi="Roboto"/>
+          <w:sz w:val="28"/>
+          <w:szCs w:val="28"/>
+        </w:rPr>
+      </w:pPr>
+      <w:r>
+        <w:rPr>
+          <w:rFonts w:ascii="Roboto" w:hAnsi="Roboto"/>
+          <w:sz w:val="28"/>
+          <w:szCs w:val="28"/>
+        </w:rPr>
+        <w:t>Technisches Konzept</w:t>
+      </w:r>
+    </w:p>
+    <w:p>
+      <w:pPr>
+        <w:pStyle w:val="berschrift2"/>
+        <w:numPr>
+          <w:ilvl w:val="1"/>
+          <w:numId w:val="1"/>
+        </w:numPr>
+        <w:rPr>
+          <w:rFonts w:ascii="Roboto" w:hAnsi="Roboto"/>
+          <w:sz w:val="28"/>
+          <w:szCs w:val="28"/>
+        </w:rPr>
+      </w:pPr>
+      <w:r>
+        <w:rPr>
+          <w:rFonts w:ascii="Roboto" w:hAnsi="Roboto"/>
+          <w:sz w:val="28"/>
+          <w:szCs w:val="28"/>
+        </w:rPr>
+        <w:t>Frontend</w:t>
+      </w:r>
+    </w:p>
+    <w:p>
+      <w:pPr>
+        <w:pStyle w:val="berschrift2"/>
+        <w:numPr>
+          <w:ilvl w:val="1"/>
+          <w:numId w:val="1"/>
+        </w:numPr>
+        <w:rPr>
+          <w:rFonts w:ascii="Roboto" w:hAnsi="Roboto"/>
+          <w:sz w:val="28"/>
+          <w:szCs w:val="28"/>
+        </w:rPr>
+      </w:pPr>
+      <w:r>
+        <w:rPr>
+          <w:rFonts w:ascii="Roboto" w:hAnsi="Roboto"/>
+          <w:sz w:val="28"/>
+          <w:szCs w:val="28"/>
+        </w:rPr>
+        <w:t>Backend</w:t>
+      </w:r>
+    </w:p>
+    <w:p>
+      <w:pPr>
+        <w:pStyle w:val="Formatvorlage1"/>
+      </w:pPr>
+      <w:r>
+        <w:t>Umsetzung und Ergebnisse</w:t>
+      </w:r>
+    </w:p>
+    <w:p>
+      <w:pPr>
+        <w:pStyle w:val="Formatvorlage2"/>
+      </w:pPr>
+      <w:r>
+        <w:t>Frontend</w:t>
+      </w:r>
+    </w:p>
+    <w:p>
+      <w:pPr>
+        <w:pStyle w:val="berschrift2"/>
+        <w:numPr>
+          <w:ilvl w:val="1"/>
+          <w:numId w:val="1"/>
+        </w:numPr>
+        <w:rPr>
+          <w:sz w:val="28"/>
+          <w:szCs w:val="28"/>
+        </w:rPr>
+      </w:pPr>
+      <w:r>
+        <w:rPr>
+          <w:sz w:val="28"/>
+          <w:szCs w:val="28"/>
+        </w:rPr>
+        <w:t>Backend</w:t>
+      </w:r>
+    </w:p>
+    <w:p>
+      <w:pPr>
+        <w:ind w:left="360"/>
+      </w:pPr>
+    </w:p>
+    <w:p>
+      <w:pPr>
+        <w:rPr>
+          <w:rFonts w:ascii="Roboto" w:hAnsi="Roboto"/>
+        </w:rPr>
+      </w:pPr>
+    </w:p>
+    <w:p>
+      <w:pPr>
+        <w:rPr>
+          <w:rFonts w:ascii="Roboto" w:hAnsi="Roboto"/>
+        </w:rPr>
+      </w:pPr>
+    </w:p>
+    <w:p>
+      <w:pPr>
+        <w:rPr>
+          <w:rFonts w:ascii="Roboto" w:hAnsi="Roboto"/>
+        </w:rPr>
+      </w:pPr>
+    </w:p>
+    <w:p>
+      <w:pPr>
+        <w:pStyle w:val="berschrift2"/>
+        <w:rPr>
+          <w:rFonts w:ascii="Roboto" w:hAnsi="Roboto"/>
+        </w:rPr>
+      </w:pPr>
+    </w:p>
     <w:sectPr>
+      <w:headerReference w:type="default" r:id="rId9"/>
       <w:pgSz w:w="11906" w:h="16838"/>
       <w:pgMar w:top="1417" w:right="1417" w:bottom="1134" w:left="1417" w:header="708" w:footer="708" w:gutter="0"/>
+      <w:pgNumType w:start="0"/>
       <w:cols w:space="708"/>
+      <w:titlePg/>
       <w:docGrid w:linePitch="360"/>
     </w:sectPr>
   </w:body>
 </w:document>
+</file>
+
+<file path=word/endnotes.xml><?xml version="1.0" encoding="utf-8"?>
+<w:endnotes xmlns:wpc="http://schemas.microsoft.com/office/word/2010/wordprocessingCanvas" xmlns:cx="http://schemas.microsoft.com/office/drawing/2014/chartex" xmlns:cx1="http://schemas.microsoft.com/office/drawing/2015/9/8/chartex" xmlns:cx2="http://schemas.microsoft.com/office/drawing/2015/10/21/chartex" xmlns:cx3="http://schemas.microsoft.com/office/drawing/2016/5/9/chartex" xmlns:cx4="http://schemas.microsoft.com/office/drawing/2016/5/10/chartex" xmlns:cx5="http://schemas.microsoft.com/office/drawing/2016/5/11/chartex" xmlns:cx6="http://schemas.microsoft.com/office/drawing/2016/5/12/chartex" xmlns:cx7="http://schemas.microsoft.com/office/drawing/2016/5/13/chartex" xmlns:cx8="http://schemas.microsoft.com/office/drawing/2016/5/14/chartex" xmlns:mc="http://schemas.openxmlformats.org/markup-compatibility/2006" xmlns:aink="http://schemas.microsoft.com/office/drawing/2016/ink" xmlns:am3d="http://schemas.microsoft.com/office/drawing/2017/model3d" xmlns:o="urn:schemas-microsoft-com:office:office" xmlns:oel="http://schemas.microsoft.com/office/2019/extlst" xmlns:r="http://schemas.openxmlformats.org/officeDocument/2006/relationships" xmlns:m="http://schemas.openxmlformats.org/officeDocument/2006/math" xmlns:v="urn:schemas-microsoft-com:vml" xmlns:wp14="http://schemas.microsoft.com/office/word/2010/wordprocessingDrawing" xmlns:wp="http://schemas.openxmlformats.org/drawingml/2006/wordprocessingDrawing" xmlns:w10="urn:schemas-microsoft-com:office:word" xmlns:w="http://schemas.openxmlformats.org/wordprocessingml/2006/main" xmlns:w14="http://schemas.microsoft.com/office/word/2010/wordml" xmlns:w15="http://schemas.microsoft.com/office/word/2012/wordml" xmlns:w16cex="http://schemas.microsoft.com/office/word/2018/wordml/cex" xmlns:w16cid="http://schemas.microsoft.com/office/word/2016/wordml/cid" xmlns:w16="http://schemas.microsoft.com/office/word/2018/wordml" xmlns:w16du="http://schemas.microsoft.com/office/word/2023/wordml/word16du" xmlns:w16sdtdh="http://schemas.microsoft.com/office/word/2020/wordml/sdtdatahash" xmlns:w16sdtfl="http://schemas.microsoft.com/office/word/2024/wordml/sdtformatlock" xmlns:w16se="http://schemas.microsoft.com/office/word/2015/wordml/symex" xmlns:wpg="http://schemas.microsoft.com/office/word/2010/wordprocessingGroup" xmlns:wpi="http://schemas.microsoft.com/office/word/2010/wordprocessingInk" xmlns:wne="http://schemas.microsoft.com/office/word/2006/wordml" xmlns:wps="http://schemas.microsoft.com/office/word/2010/wordprocessingShape" mc:Ignorable="w14 w15 w16se w16cid w16 w16cex w16sdtdh w16sdtfl w16du wp14">
+  <w:endnote w:type="separator" w:id="-1">
+    <w:p>
+      <w:pPr>
+        <w:spacing w:after="0" w:line="240" w:lineRule="auto"/>
+      </w:pPr>
+      <w:r>
+        <w:separator/>
+      </w:r>
+    </w:p>
+  </w:endnote>
+  <w:endnote w:type="continuationSeparator" w:id="0">
+    <w:p>
+      <w:pPr>
+        <w:spacing w:after="0" w:line="240" w:lineRule="auto"/>
+      </w:pPr>
+      <w:r>
+        <w:continuationSeparator/>
+      </w:r>
+    </w:p>
+  </w:endnote>
+</w:endnotes>
+</file>
+
+<file path=word/footnotes.xml><?xml version="1.0" encoding="utf-8"?>
+<w:footnotes xmlns:wpc="http://schemas.microsoft.com/office/word/2010/wordprocessingCanvas" xmlns:cx="http://schemas.microsoft.com/office/drawing/2014/chartex" xmlns:cx1="http://schemas.microsoft.com/office/drawing/2015/9/8/chartex" xmlns:cx2="http://schemas.microsoft.com/office/drawing/2015/10/21/chartex" xmlns:cx3="http://schemas.microsoft.com/office/drawing/2016/5/9/chartex" xmlns:cx4="http://schemas.microsoft.com/office/drawing/2016/5/10/chartex" xmlns:cx5="http://schemas.microsoft.com/office/drawing/2016/5/11/chartex" xmlns:cx6="http://schemas.microsoft.com/office/drawing/2016/5/12/chartex" xmlns:cx7="http://schemas.microsoft.com/office/drawing/2016/5/13/chartex" xmlns:cx8="http://schemas.microsoft.com/office/drawing/2016/5/14/chartex" xmlns:mc="http://schemas.openxmlformats.org/markup-compatibility/2006" xmlns:aink="http://schemas.microsoft.com/office/drawing/2016/ink" xmlns:am3d="http://schemas.microsoft.com/office/drawing/2017/model3d" xmlns:o="urn:schemas-microsoft-com:office:office" xmlns:oel="http://schemas.microsoft.com/office/2019/extlst" xmlns:r="http://schemas.openxmlformats.org/officeDocument/2006/relationships" xmlns:m="http://schemas.openxmlformats.org/officeDocument/2006/math" xmlns:v="urn:schemas-microsoft-com:vml" xmlns:wp14="http://schemas.microsoft.com/office/word/2010/wordprocessingDrawing" xmlns:wp="http://schemas.openxmlformats.org/drawingml/2006/wordprocessingDrawing" xmlns:w10="urn:schemas-microsoft-com:office:word" xmlns:w="http://schemas.openxmlformats.org/wordprocessingml/2006/main" xmlns:w14="http://schemas.microsoft.com/office/word/2010/wordml" xmlns:w15="http://schemas.microsoft.com/office/word/2012/wordml" xmlns:w16cex="http://schemas.microsoft.com/office/word/2018/wordml/cex" xmlns:w16cid="http://schemas.microsoft.com/office/word/2016/wordml/cid" xmlns:w16="http://schemas.microsoft.com/office/word/2018/wordml" xmlns:w16du="http://schemas.microsoft.com/office/word/2023/wordml/word16du" xmlns:w16sdtdh="http://schemas.microsoft.com/office/word/2020/wordml/sdtdatahash" xmlns:w16sdtfl="http://schemas.microsoft.com/office/word/2024/wordml/sdtformatlock" xmlns:w16se="http://schemas.microsoft.com/office/word/2015/wordml/symex" xmlns:wpg="http://schemas.microsoft.com/office/word/2010/wordprocessingGroup" xmlns:wpi="http://schemas.microsoft.com/office/word/2010/wordprocessingInk" xmlns:wne="http://schemas.microsoft.com/office/word/2006/wordml" xmlns:wps="http://schemas.microsoft.com/office/word/2010/wordprocessingShape" mc:Ignorable="w14 w15 w16se w16cid w16 w16cex w16sdtdh w16sdtfl w16du wp14">
+  <w:footnote w:type="separator" w:id="-1">
+    <w:p>
+      <w:pPr>
+        <w:spacing w:after="0" w:line="240" w:lineRule="auto"/>
+      </w:pPr>
+      <w:r>
+        <w:separator/>
+      </w:r>
+    </w:p>
+  </w:footnote>
+  <w:footnote w:type="continuationSeparator" w:id="0">
+    <w:p>
+      <w:pPr>
+        <w:spacing w:after="0" w:line="240" w:lineRule="auto"/>
+      </w:pPr>
+      <w:r>
+        <w:continuationSeparator/>
+      </w:r>
+    </w:p>
+  </w:footnote>
+</w:footnotes>
+</file>
+
+<file path=word/header1.xml><?xml version="1.0" encoding="utf-8"?>
+<w:hdr xmlns:wpc="http://schemas.microsoft.com/office/word/2010/wordprocessingCanvas" xmlns:cx="http://schemas.microsoft.com/office/drawing/2014/chartex" xmlns:cx1="http://schemas.microsoft.com/office/drawing/2015/9/8/chartex" xmlns:cx2="http://schemas.microsoft.com/office/drawing/2015/10/21/chartex" xmlns:cx3="http://schemas.microsoft.com/office/drawing/2016/5/9/chartex" xmlns:cx4="http://schemas.microsoft.com/office/drawing/2016/5/10/chartex" xmlns:cx5="http://schemas.microsoft.com/office/drawing/2016/5/11/chartex" xmlns:cx6="http://schemas.microsoft.com/office/drawing/2016/5/12/chartex" xmlns:cx7="http://schemas.microsoft.com/office/drawing/2016/5/13/chartex" xmlns:cx8="http://schemas.microsoft.com/office/drawing/2016/5/14/chartex" xmlns:mc="http://schemas.openxmlformats.org/markup-compatibility/2006" xmlns:aink="http://schemas.microsoft.com/office/drawing/2016/ink" xmlns:am3d="http://schemas.microsoft.com/office/drawing/2017/model3d" xmlns:o="urn:schemas-microsoft-com:office:office" xmlns:oel="http://schemas.microsoft.com/office/2019/extlst" xmlns:r="http://schemas.openxmlformats.org/officeDocument/2006/relationships" xmlns:m="http://schemas.openxmlformats.org/officeDocument/2006/math" xmlns:v="urn:schemas-microsoft-com:vml" xmlns:wp14="http://schemas.microsoft.com/office/word/2010/wordprocessingDrawing" xmlns:wp="http://schemas.openxmlformats.org/drawingml/2006/wordprocessingDrawing" xmlns:w10="urn:schemas-microsoft-com:office:word" xmlns:w="http://schemas.openxmlformats.org/wordprocessingml/2006/main" xmlns:w14="http://schemas.microsoft.com/office/word/2010/wordml" xmlns:w15="http://schemas.microsoft.com/office/word/2012/wordml" xmlns:w16cex="http://schemas.microsoft.com/office/word/2018/wordml/cex" xmlns:w16cid="http://schemas.microsoft.com/office/word/2016/wordml/cid" xmlns:w16="http://schemas.microsoft.com/office/word/2018/wordml" xmlns:w16du="http://schemas.microsoft.com/office/word/2023/wordml/word16du" xmlns:w16sdtdh="http://schemas.microsoft.com/office/word/2020/wordml/sdtdatahash" xmlns:w16sdtfl="http://schemas.microsoft.com/office/word/2024/wordml/sdtformatlock" xmlns:w16se="http://schemas.microsoft.com/office/word/2015/wordml/symex" xmlns:wpg="http://schemas.microsoft.com/office/word/2010/wordprocessingGroup" xmlns:wpi="http://schemas.microsoft.com/office/word/2010/wordprocessingInk" xmlns:wne="http://schemas.microsoft.com/office/word/2006/wordml" xmlns:wps="http://schemas.microsoft.com/office/word/2010/wordprocessingShape" mc:Ignorable="w14 w15 w16se w16cid w16 w16cex w16sdtdh w16sdtfl w16du wp14">
+  <w:p>
+    <w:pPr>
+      <w:pStyle w:val="Kopfzeile"/>
+      <w:jc w:val="center"/>
+      <w:rPr>
+        <w:rFonts w:ascii="Roboto" w:hAnsi="Roboto"/>
+        <w:sz w:val="20"/>
+        <w:szCs w:val="20"/>
+      </w:rPr>
+    </w:pPr>
+    <w:r>
+      <w:rPr>
+        <w:rFonts w:ascii="Roboto" w:hAnsi="Roboto"/>
+        <w:noProof/>
+        <w:sz w:val="20"/>
+        <w:szCs w:val="20"/>
+      </w:rPr>
+      <mc:AlternateContent>
+        <mc:Choice Requires="wps">
+          <w:drawing>
+            <wp:anchor distT="0" distB="0" distL="114300" distR="114300" simplePos="0" relativeHeight="251659264" behindDoc="0" locked="0" layoutInCell="1" allowOverlap="1" wp14:anchorId="1D81801A" wp14:editId="6E293536">
+              <wp:simplePos x="0" y="0"/>
+              <wp:positionH relativeFrom="column">
+                <wp:posOffset>251460</wp:posOffset>
+              </wp:positionH>
+              <wp:positionV relativeFrom="paragraph">
+                <wp:posOffset>193111</wp:posOffset>
+              </wp:positionV>
+              <wp:extent cx="5441244" cy="0"/>
+              <wp:effectExtent l="0" t="0" r="0" b="0"/>
+              <wp:wrapNone/>
+              <wp:docPr id="1502069854" name="Gerader Verbinder 5"/>
+              <wp:cNvGraphicFramePr/>
+              <a:graphic xmlns:a="http://schemas.openxmlformats.org/drawingml/2006/main">
+                <a:graphicData uri="http://schemas.microsoft.com/office/word/2010/wordprocessingShape">
+                  <wps:wsp>
+                    <wps:cNvCnPr/>
+                    <wps:spPr>
+                      <a:xfrm>
+                        <a:off x="0" y="0"/>
+                        <a:ext cx="5441244" cy="0"/>
+                      </a:xfrm>
+                      <a:prstGeom prst="line">
+                        <a:avLst/>
+                      </a:prstGeom>
+                      <a:ln w="6350">
+                        <a:solidFill>
+                          <a:schemeClr val="tx1"/>
+                        </a:solidFill>
+                      </a:ln>
+                    </wps:spPr>
+                    <wps:style>
+                      <a:lnRef idx="1">
+                        <a:schemeClr val="accent1"/>
+                      </a:lnRef>
+                      <a:fillRef idx="0">
+                        <a:schemeClr val="accent1"/>
+                      </a:fillRef>
+                      <a:effectRef idx="0">
+                        <a:schemeClr val="accent1"/>
+                      </a:effectRef>
+                      <a:fontRef idx="minor">
+                        <a:schemeClr val="tx1"/>
+                      </a:fontRef>
+                    </wps:style>
+                    <wps:bodyPr/>
+                  </wps:wsp>
+                </a:graphicData>
+              </a:graphic>
+              <wp14:sizeRelH relativeFrom="margin">
+                <wp14:pctWidth>0</wp14:pctWidth>
+              </wp14:sizeRelH>
+              <wp14:sizeRelV relativeFrom="margin">
+                <wp14:pctHeight>0</wp14:pctHeight>
+              </wp14:sizeRelV>
+            </wp:anchor>
+          </w:drawing>
+        </mc:Choice>
+        <mc:Fallback>
+          <w:pict>
+            <v:line w14:anchorId="26E062A6" id="Gerader Verbinder 5" o:spid="_x0000_s1026" style="position:absolute;z-index:251659264;visibility:visible;mso-wrap-style:square;mso-width-percent:0;mso-height-percent:0;mso-wrap-distance-left:9pt;mso-wrap-distance-top:0;mso-wrap-distance-right:9pt;mso-wrap-distance-bottom:0;mso-position-horizontal:absolute;mso-position-horizontal-relative:text;mso-position-vertical:absolute;mso-position-vertical-relative:text;mso-width-percent:0;mso-height-percent:0;mso-width-relative:margin;mso-height-relative:margin" from="19.8pt,15.2pt" to="448.25pt,15.2pt" o:gfxdata="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" strokecolor="black [3213]" strokeweight=".5pt">
+              <v:stroke joinstyle="miter"/>
+            </v:line>
+          </w:pict>
+        </mc:Fallback>
+      </mc:AlternateContent>
+    </w:r>
+    <w:proofErr w:type="spellStart"/>
+    <w:r>
+      <w:rPr>
+        <w:rFonts w:ascii="Roboto" w:hAnsi="Roboto"/>
+        <w:sz w:val="20"/>
+        <w:szCs w:val="20"/>
+      </w:rPr>
+      <w:t>Vereinus</w:t>
+    </w:r>
+    <w:proofErr w:type="spellEnd"/>
+    <w:r>
+      <w:rPr>
+        <w:rFonts w:ascii="Roboto" w:hAnsi="Roboto"/>
+        <w:sz w:val="20"/>
+        <w:szCs w:val="20"/>
+      </w:rPr>
+      <w:t>: App für Vereine – HTL Dornbirn Softwareentwicklungsprojekt</w:t>
+    </w:r>
+  </w:p>
+</w:hdr>
+</file>
+
+<file path=word/numbering.xml><?xml version="1.0" encoding="utf-8"?>
+<w:numbering xmlns:wpc="http://schemas.microsoft.com/office/word/2010/wordprocessingCanvas" xmlns:cx="http://schemas.microsoft.com/office/drawing/2014/chartex" xmlns:cx1="http://schemas.microsoft.com/office/drawing/2015/9/8/chartex" xmlns:cx2="http://schemas.microsoft.com/office/drawing/2015/10/21/chartex" xmlns:cx3="http://schemas.microsoft.com/office/drawing/2016/5/9/chartex" xmlns:cx4="http://schemas.microsoft.com/office/drawing/2016/5/10/chartex" xmlns:cx5="http://schemas.microsoft.com/office/drawing/2016/5/11/chartex" xmlns:cx6="http://schemas.microsoft.com/office/drawing/2016/5/12/chartex" xmlns:cx7="http://schemas.microsoft.com/office/drawing/2016/5/13/chartex" xmlns:cx8="http://schemas.microsoft.com/office/drawing/2016/5/14/chartex" xmlns:mc="http://schemas.openxmlformats.org/markup-compatibility/2006" xmlns:aink="http://schemas.microsoft.com/office/drawing/2016/ink" xmlns:am3d="http://schemas.microsoft.com/office/drawing/2017/model3d" xmlns:o="urn:schemas-microsoft-com:office:office" xmlns:oel="http://schemas.microsoft.com/office/2019/extlst" xmlns:r="http://schemas.openxmlformats.org/officeDocument/2006/relationships" xmlns:m="http://schemas.openxmlformats.org/officeDocument/2006/math" xmlns:v="urn:schemas-microsoft-com:vml" xmlns:wp14="http://schemas.microsoft.com/office/word/2010/wordprocessingDrawing" xmlns:wp="http://schemas.openxmlformats.org/drawingml/2006/wordprocessingDrawing" xmlns:w10="urn:schemas-microsoft-com:office:word" xmlns:w="http://schemas.openxmlformats.org/wordprocessingml/2006/main" xmlns:w14="http://schemas.microsoft.com/office/word/2010/wordml" xmlns:w15="http://schemas.microsoft.com/office/word/2012/wordml" xmlns:w16cex="http://schemas.microsoft.com/office/word/2018/wordml/cex" xmlns:w16cid="http://schemas.microsoft.com/office/word/2016/wordml/cid" xmlns:w16="http://schemas.microsoft.com/office/word/2018/wordml" xmlns:w16du="http://schemas.microsoft.com/office/word/2023/wordml/word16du" xmlns:w16sdtdh="http://schemas.microsoft.com/office/word/2020/wordml/sdtdatahash" xmlns:w16sdtfl="http://schemas.microsoft.com/office/word/2024/wordml/sdtformatlock" xmlns:w16se="http://schemas.microsoft.com/office/word/2015/wordml/symex" xmlns:wpg="http://schemas.microsoft.com/office/word/2010/wordprocessingGroup" xmlns:wpi="http://schemas.microsoft.com/office/word/2010/wordprocessingInk" xmlns:wne="http://schemas.microsoft.com/office/word/2006/wordml" xmlns:wps="http://schemas.microsoft.com/office/word/2010/wordprocessingShape" mc:Ignorable="w14 w15 w16se w16cid w16 w16cex w16sdtdh w16sdtfl w16du wp14">
+  <w:abstractNum w:abstractNumId="0" w15:restartNumberingAfterBreak="0">
+    <w:nsid w:val="7E0F696F"/>
+    <w:multiLevelType w:val="multilevel"/>
+    <w:tmpl w:val="BA9C6B38"/>
+    <w:lvl w:ilvl="0">
+      <w:start w:val="1"/>
+      <w:numFmt w:val="decimal"/>
+      <w:pStyle w:val="Formatvorlage1"/>
+      <w:lvlText w:val="%1."/>
+      <w:lvlJc w:val="left"/>
+      <w:pPr>
+        <w:ind w:left="720" w:hanging="360"/>
+      </w:pPr>
+      <w:rPr>
+        <w:rFonts w:hint="default"/>
+      </w:rPr>
+    </w:lvl>
+    <w:lvl w:ilvl="1">
+      <w:start w:val="1"/>
+      <w:numFmt w:val="decimal"/>
+      <w:pStyle w:val="Formatvorlage2"/>
+      <w:isLgl/>
+      <w:lvlText w:val="%1.%2"/>
+      <w:lvlJc w:val="left"/>
+      <w:pPr>
+        <w:ind w:left="840" w:hanging="480"/>
+      </w:pPr>
+      <w:rPr>
+        <w:rFonts w:hint="default"/>
+      </w:rPr>
+    </w:lvl>
+    <w:lvl w:ilvl="2">
+      <w:start w:val="1"/>
+      <w:numFmt w:val="decimal"/>
+      <w:isLgl/>
+      <w:lvlText w:val="%1.%2.%3"/>
+      <w:lvlJc w:val="left"/>
+      <w:pPr>
+        <w:ind w:left="1080" w:hanging="720"/>
+      </w:pPr>
+      <w:rPr>
+        <w:rFonts w:hint="default"/>
+      </w:rPr>
+    </w:lvl>
+    <w:lvl w:ilvl="3">
+      <w:start w:val="1"/>
+      <w:numFmt w:val="decimal"/>
+      <w:isLgl/>
+      <w:lvlText w:val="%1.%2.%3.%4"/>
+      <w:lvlJc w:val="left"/>
+      <w:pPr>
+        <w:ind w:left="1080" w:hanging="720"/>
+      </w:pPr>
+      <w:rPr>
+        <w:rFonts w:hint="default"/>
+      </w:rPr>
+    </w:lvl>
+    <w:lvl w:ilvl="4">
+      <w:start w:val="1"/>
+      <w:numFmt w:val="decimal"/>
+      <w:isLgl/>
+      <w:lvlText w:val="%1.%2.%3.%4.%5"/>
+      <w:lvlJc w:val="left"/>
+      <w:pPr>
+        <w:ind w:left="1440" w:hanging="1080"/>
+      </w:pPr>
+      <w:rPr>
+        <w:rFonts w:hint="default"/>
+      </w:rPr>
+    </w:lvl>
+    <w:lvl w:ilvl="5">
+      <w:start w:val="1"/>
+      <w:numFmt w:val="decimal"/>
+      <w:isLgl/>
+      <w:lvlText w:val="%1.%2.%3.%4.%5.%6"/>
+      <w:lvlJc w:val="left"/>
+      <w:pPr>
+        <w:ind w:left="1440" w:hanging="1080"/>
+      </w:pPr>
+      <w:rPr>
+        <w:rFonts w:hint="default"/>
+      </w:rPr>
+    </w:lvl>
+    <w:lvl w:ilvl="6">
+      <w:start w:val="1"/>
+      <w:numFmt w:val="decimal"/>
+      <w:isLgl/>
+      <w:lvlText w:val="%1.%2.%3.%4.%5.%6.%7"/>
+      <w:lvlJc w:val="left"/>
+      <w:pPr>
+        <w:ind w:left="1800" w:hanging="1440"/>
+      </w:pPr>
+      <w:rPr>
+        <w:rFonts w:hint="default"/>
+      </w:rPr>
+    </w:lvl>
+    <w:lvl w:ilvl="7">
+      <w:start w:val="1"/>
+      <w:numFmt w:val="decimal"/>
+      <w:isLgl/>
+      <w:lvlText w:val="%1.%2.%3.%4.%5.%6.%7.%8"/>
+      <w:lvlJc w:val="left"/>
+      <w:pPr>
+        <w:ind w:left="1800" w:hanging="1440"/>
+      </w:pPr>
+      <w:rPr>
+        <w:rFonts w:hint="default"/>
+      </w:rPr>
+    </w:lvl>
+    <w:lvl w:ilvl="8">
+      <w:start w:val="1"/>
+      <w:numFmt w:val="decimal"/>
+      <w:isLgl/>
+      <w:lvlText w:val="%1.%2.%3.%4.%5.%6.%7.%8.%9"/>
+      <w:lvlJc w:val="left"/>
+      <w:pPr>
+        <w:ind w:left="2160" w:hanging="1800"/>
+      </w:pPr>
+      <w:rPr>
+        <w:rFonts w:hint="default"/>
+      </w:rPr>
+    </w:lvl>
+  </w:abstractNum>
+  <w:num w:numId="1" w16cid:durableId="1379889516">
+    <w:abstractNumId w:val="0"/>
+  </w:num>
+</w:numbering>
 </file>
 
 <file path=word/styles.xml><?xml version="1.0" encoding="utf-8"?>
@@ -439,7 +1796,6 @@
     <w:next w:val="Standard"/>
     <w:link w:val="berschrift2Zchn"/>
     <w:uiPriority w:val="9"/>
-    <w:semiHidden/>
     <w:unhideWhenUsed/>
     <w:qFormat/>
     <w:rsid w:val="00555A3C"/>
@@ -614,7 +1970,6 @@
   <w:style w:type="character" w:default="1" w:styleId="Absatz-Standardschriftart">
     <w:name w:val="Default Paragraph Font"/>
     <w:uiPriority w:val="1"/>
-    <w:semiHidden/>
     <w:unhideWhenUsed/>
   </w:style>
   <w:style w:type="table" w:default="1" w:styleId="NormaleTabelle">
@@ -656,7 +2011,6 @@
     <w:basedOn w:val="Absatz-Standardschriftart"/>
     <w:link w:val="berschrift2"/>
     <w:uiPriority w:val="9"/>
-    <w:semiHidden/>
     <w:rsid w:val="00555A3C"/>
     <w:rPr>
       <w:rFonts w:asciiTheme="majorHAnsi" w:eastAsiaTheme="majorEastAsia" w:hAnsiTheme="majorHAnsi" w:cstheme="majorBidi"/>
@@ -926,6 +2280,126 @@
       <w:smallCaps/>
       <w:color w:val="0F4761" w:themeColor="accent1" w:themeShade="BF"/>
       <w:spacing w:val="5"/>
+    </w:rPr>
+  </w:style>
+  <w:style w:type="paragraph" w:styleId="Inhaltsverzeichnisberschrift">
+    <w:name w:val="TOC Heading"/>
+    <w:basedOn w:val="berschrift1"/>
+    <w:next w:val="Standard"/>
+    <w:uiPriority w:val="39"/>
+    <w:unhideWhenUsed/>
+    <w:qFormat/>
+    <w:rsid w:val="006A2DD8"/>
+    <w:pPr>
+      <w:spacing w:before="240" w:after="0"/>
+      <w:outlineLvl w:val="9"/>
+    </w:pPr>
+    <w:rPr>
+      <w:sz w:val="32"/>
+      <w:szCs w:val="32"/>
+      <w:lang w:eastAsia="de-AT"/>
+    </w:rPr>
+  </w:style>
+  <w:style w:type="paragraph" w:styleId="Kopfzeile">
+    <w:name w:val="header"/>
+    <w:basedOn w:val="Standard"/>
+    <w:link w:val="KopfzeileZchn"/>
+    <w:uiPriority w:val="99"/>
+    <w:unhideWhenUsed/>
+    <w:rsid w:val="000429EB"/>
+    <w:pPr>
+      <w:tabs>
+        <w:tab w:val="center" w:pos="4536"/>
+        <w:tab w:val="right" w:pos="9072"/>
+      </w:tabs>
+      <w:spacing w:after="0" w:line="240" w:lineRule="auto"/>
+    </w:pPr>
+  </w:style>
+  <w:style w:type="character" w:customStyle="1" w:styleId="KopfzeileZchn">
+    <w:name w:val="Kopfzeile Zchn"/>
+    <w:basedOn w:val="Absatz-Standardschriftart"/>
+    <w:link w:val="Kopfzeile"/>
+    <w:uiPriority w:val="99"/>
+    <w:rsid w:val="000429EB"/>
+  </w:style>
+  <w:style w:type="paragraph" w:styleId="Fuzeile">
+    <w:name w:val="footer"/>
+    <w:basedOn w:val="Standard"/>
+    <w:link w:val="FuzeileZchn"/>
+    <w:uiPriority w:val="99"/>
+    <w:unhideWhenUsed/>
+    <w:rsid w:val="000429EB"/>
+    <w:pPr>
+      <w:tabs>
+        <w:tab w:val="center" w:pos="4536"/>
+        <w:tab w:val="right" w:pos="9072"/>
+      </w:tabs>
+      <w:spacing w:after="0" w:line="240" w:lineRule="auto"/>
+    </w:pPr>
+  </w:style>
+  <w:style w:type="character" w:customStyle="1" w:styleId="FuzeileZchn">
+    <w:name w:val="Fußzeile Zchn"/>
+    <w:basedOn w:val="Absatz-Standardschriftart"/>
+    <w:link w:val="Fuzeile"/>
+    <w:uiPriority w:val="99"/>
+    <w:rsid w:val="000429EB"/>
+  </w:style>
+  <w:style w:type="paragraph" w:customStyle="1" w:styleId="Formatvorlage1">
+    <w:name w:val="Formatvorlage1"/>
+    <w:basedOn w:val="berschrift1"/>
+    <w:link w:val="Formatvorlage1Zchn"/>
+    <w:qFormat/>
+    <w:rsid w:val="009A14D4"/>
+    <w:pPr>
+      <w:numPr>
+        <w:numId w:val="1"/>
+      </w:numPr>
+    </w:pPr>
+    <w:rPr>
+      <w:rFonts w:ascii="Roboto" w:hAnsi="Roboto"/>
+      <w:sz w:val="28"/>
+      <w:szCs w:val="28"/>
+    </w:rPr>
+  </w:style>
+  <w:style w:type="character" w:customStyle="1" w:styleId="Formatvorlage1Zchn">
+    <w:name w:val="Formatvorlage1 Zchn"/>
+    <w:basedOn w:val="berschrift1Zchn"/>
+    <w:link w:val="Formatvorlage1"/>
+    <w:rsid w:val="009A14D4"/>
+    <w:rPr>
+      <w:rFonts w:ascii="Roboto" w:eastAsiaTheme="majorEastAsia" w:hAnsi="Roboto" w:cstheme="majorBidi"/>
+      <w:color w:val="0F4761" w:themeColor="accent1" w:themeShade="BF"/>
+      <w:sz w:val="28"/>
+      <w:szCs w:val="28"/>
+    </w:rPr>
+  </w:style>
+  <w:style w:type="paragraph" w:customStyle="1" w:styleId="Formatvorlage2">
+    <w:name w:val="Formatvorlage2"/>
+    <w:basedOn w:val="berschrift2"/>
+    <w:link w:val="Formatvorlage2Zchn"/>
+    <w:qFormat/>
+    <w:rsid w:val="009A14D4"/>
+    <w:pPr>
+      <w:numPr>
+        <w:ilvl w:val="1"/>
+        <w:numId w:val="1"/>
+      </w:numPr>
+    </w:pPr>
+    <w:rPr>
+      <w:sz w:val="28"/>
+      <w:szCs w:val="28"/>
+    </w:rPr>
+  </w:style>
+  <w:style w:type="character" w:customStyle="1" w:styleId="Formatvorlage2Zchn">
+    <w:name w:val="Formatvorlage2 Zchn"/>
+    <w:basedOn w:val="berschrift2Zchn"/>
+    <w:link w:val="Formatvorlage2"/>
+    <w:rsid w:val="009A14D4"/>
+    <w:rPr>
+      <w:rFonts w:asciiTheme="majorHAnsi" w:eastAsiaTheme="majorEastAsia" w:hAnsiTheme="majorHAnsi" w:cstheme="majorBidi"/>
+      <w:color w:val="0F4761" w:themeColor="accent1" w:themeShade="BF"/>
+      <w:sz w:val="28"/>
+      <w:szCs w:val="28"/>
     </w:rPr>
   </w:style>
 </w:styles>
@@ -1224,4 +2698,16 @@
     </a:ext>
   </a:extLst>
 </a:theme>
+</file>
+
+<file path=customXml/item1.xml><?xml version="1.0" encoding="utf-8"?>
+<b:Sources xmlns:b="http://schemas.openxmlformats.org/officeDocument/2006/bibliography" xmlns="http://schemas.openxmlformats.org/officeDocument/2006/bibliography" SelectedStyle="\APASixthEditionOfficeOnline.xsl" StyleName="APA" Version="6"/>
+</file>
+
+<file path=customXml/itemProps1.xml><?xml version="1.0" encoding="utf-8"?>
+<ds:datastoreItem xmlns:ds="http://schemas.openxmlformats.org/officeDocument/2006/customXml" ds:itemID="{0D87ABB0-C3B5-4853-971E-F926380036E2}">
+  <ds:schemaRefs>
+    <ds:schemaRef ds:uri="http://schemas.openxmlformats.org/officeDocument/2006/bibliography"/>
+  </ds:schemaRefs>
+</ds:datastoreItem>
 </file>
</xml_diff>